<commit_message>
Week 3 assignment FInal
</commit_message>
<xml_diff>
--- a/Assignment/Week-3 Assignment.docx
+++ b/Assignment/Week-3 Assignment.docx
@@ -30,153 +30,254 @@
         </w:numPr>
         <w:spacing w:before="75" w:after="75" w:line="240" w:lineRule="auto"/>
         <w:rPr>
-          <w:rFonts w:ascii="inherit" w:eastAsia="Times New Roman" w:hAnsi="inherit" w:cs="Helvetica"/>
-          <w:color w:val="555150"/>
-          <w:sz w:val="20"/>
-          <w:szCs w:val="20"/>
-          <w:lang w:eastAsia="en-GI" w:bidi="hi-IN"/>
-        </w:rPr>
-      </w:pPr>
-      <w:r>
-        <w:rPr>
-          <w:rFonts w:ascii="inherit" w:eastAsia="Times New Roman" w:hAnsi="inherit" w:cs="Helvetica"/>
-          <w:color w:val="555150"/>
-          <w:sz w:val="20"/>
-          <w:szCs w:val="20"/>
-          <w:lang w:eastAsia="en-GI" w:bidi="hi-IN"/>
-        </w:rPr>
-        <w:br/>
-        <w:t>Please complete the below problems. </w:t>
+          <w:lang w:val="en-US"/>
+        </w:rPr>
+      </w:pPr>
+      <w:r>
+        <w:rPr>
+          <w:lang w:val="en-US"/>
+        </w:rPr>
+        <w:t xml:space="preserve">Why would you want to use </w:t>
       </w:r>
     </w:p>
     <w:p>
       <w:pPr>
+        <w:pStyle w:val="ListParagraph"/>
         <w:numPr>
           <w:ilvl w:val="1"/>
-          <w:numId w:val="1"/>
+          <w:numId w:val="2"/>
         </w:numPr>
-        <w:spacing w:after="90" w:line="240" w:lineRule="auto"/>
-        <w:rPr>
-          <w:rFonts w:ascii="inherit" w:eastAsia="Times New Roman" w:hAnsi="inherit" w:cs="Helvetica"/>
-          <w:color w:val="555150"/>
-          <w:sz w:val="20"/>
-          <w:szCs w:val="20"/>
-          <w:lang w:eastAsia="en-GI" w:bidi="hi-IN"/>
-        </w:rPr>
-      </w:pPr>
-      <w:r>
-        <w:rPr>
-          <w:rFonts w:ascii="inherit" w:eastAsia="Times New Roman" w:hAnsi="inherit" w:cs="Helvetica"/>
-          <w:color w:val="555150"/>
-          <w:sz w:val="20"/>
-          <w:szCs w:val="20"/>
-          <w:lang w:eastAsia="en-GI" w:bidi="hi-IN"/>
-        </w:rPr>
-        <w:t>Why would you want to use:</w:t>
+        <w:rPr>
+          <w:lang w:val="en-US"/>
+        </w:rPr>
+      </w:pPr>
+      <w:r>
+        <w:rPr>
+          <w:lang w:val="en-US"/>
+        </w:rPr>
+        <w:t xml:space="preserve">Ridge Regression instead of plain Linear </w:t>
+      </w:r>
+      <w:proofErr w:type="gramStart"/>
+      <w:r>
+        <w:rPr>
+          <w:lang w:val="en-US"/>
+        </w:rPr>
+        <w:t>Regression(</w:t>
+      </w:r>
+      <w:proofErr w:type="spellStart"/>
+      <w:proofErr w:type="gramEnd"/>
+      <w:r>
+        <w:rPr>
+          <w:lang w:val="en-US"/>
+        </w:rPr>
+        <w:t>i.e</w:t>
+      </w:r>
+      <w:proofErr w:type="spellEnd"/>
+      <w:r>
+        <w:rPr>
+          <w:lang w:val="en-US"/>
+        </w:rPr>
+        <w:t xml:space="preserve"> without any regularization)?</w:t>
       </w:r>
     </w:p>
     <w:p>
       <w:pPr>
+        <w:pStyle w:val="ListParagraph"/>
         <w:numPr>
-          <w:ilvl w:val="2"/>
-          <w:numId w:val="1"/>
+          <w:ilvl w:val="3"/>
+          <w:numId w:val="2"/>
         </w:numPr>
-        <w:spacing w:after="90" w:line="240" w:lineRule="auto"/>
-        <w:rPr>
-          <w:rFonts w:ascii="inherit" w:eastAsia="Times New Roman" w:hAnsi="inherit" w:cs="Helvetica"/>
-          <w:color w:val="555150"/>
-          <w:sz w:val="20"/>
-          <w:szCs w:val="20"/>
-          <w:lang w:eastAsia="en-GI" w:bidi="hi-IN"/>
-        </w:rPr>
-      </w:pPr>
-      <w:r>
-        <w:rPr>
-          <w:rFonts w:ascii="inherit" w:eastAsia="Times New Roman" w:hAnsi="inherit" w:cs="Helvetica"/>
-          <w:color w:val="555150"/>
-          <w:sz w:val="20"/>
-          <w:szCs w:val="20"/>
-          <w:lang w:eastAsia="en-GI" w:bidi="hi-IN"/>
-        </w:rPr>
-        <w:t>Ridge Regression instead of plain Linear Regression (i.e., without any regularization)?</w:t>
+        <w:ind w:left="1560"/>
+        <w:rPr>
+          <w:lang w:val="en-US"/>
+        </w:rPr>
+      </w:pPr>
+      <w:r>
+        <w:rPr>
+          <w:lang w:val="en-US"/>
+        </w:rPr>
+        <w:t xml:space="preserve">we use linear regression </w:t>
+      </w:r>
+      <w:r>
+        <w:rPr>
+          <w:lang w:val="en-US"/>
+        </w:rPr>
+        <w:t>when we want to include</w:t>
+      </w:r>
+      <w:r>
+        <w:rPr>
+          <w:lang w:val="en-US"/>
+        </w:rPr>
+        <w:t xml:space="preserve"> all parameter</w:t>
+      </w:r>
+      <w:r>
+        <w:rPr>
+          <w:lang w:val="en-US"/>
+        </w:rPr>
+        <w:t>s</w:t>
+      </w:r>
+      <w:r>
+        <w:rPr>
+          <w:lang w:val="en-US"/>
+        </w:rPr>
+        <w:t xml:space="preserve"> </w:t>
+      </w:r>
+      <w:r>
+        <w:rPr>
+          <w:lang w:val="en-US"/>
+        </w:rPr>
+        <w:t xml:space="preserve">in the model. However, in this case, the </w:t>
+      </w:r>
+      <w:r>
+        <w:rPr>
+          <w:lang w:val="en-US"/>
+        </w:rPr>
+        <w:t xml:space="preserve">model </w:t>
+      </w:r>
+      <w:r>
+        <w:rPr>
+          <w:lang w:val="en-US"/>
+        </w:rPr>
+        <w:t xml:space="preserve">leads to </w:t>
+      </w:r>
+      <w:r>
+        <w:rPr>
+          <w:lang w:val="en-US"/>
+        </w:rPr>
+        <w:t>overfitting</w:t>
+      </w:r>
+      <w:r>
+        <w:rPr>
+          <w:lang w:val="en-US"/>
+        </w:rPr>
+        <w:t xml:space="preserve">, </w:t>
+      </w:r>
+      <w:r>
+        <w:rPr>
+          <w:lang w:val="en-US"/>
+        </w:rPr>
+        <w:t>we should use ridge regression instead of plain regression</w:t>
+      </w:r>
+      <w:r>
+        <w:rPr>
+          <w:lang w:val="en-US"/>
+        </w:rPr>
+        <w:t xml:space="preserve"> to engineer the model for the best trade between alfa and test set score.</w:t>
       </w:r>
     </w:p>
     <w:p>
       <w:pPr>
-        <w:numPr>
-          <w:ilvl w:val="2"/>
-          <w:numId w:val="1"/>
-        </w:numPr>
-        <w:spacing w:after="90" w:line="240" w:lineRule="auto"/>
-        <w:rPr>
-          <w:rFonts w:ascii="inherit" w:eastAsia="Times New Roman" w:hAnsi="inherit" w:cs="Helvetica"/>
-          <w:color w:val="555150"/>
-          <w:sz w:val="20"/>
-          <w:szCs w:val="20"/>
-          <w:lang w:eastAsia="en-GI" w:bidi="hi-IN"/>
-        </w:rPr>
-      </w:pPr>
-      <w:r>
-        <w:rPr>
-          <w:rFonts w:ascii="inherit" w:eastAsia="Times New Roman" w:hAnsi="inherit" w:cs="Helvetica"/>
-          <w:color w:val="555150"/>
-          <w:sz w:val="20"/>
-          <w:szCs w:val="20"/>
-          <w:lang w:eastAsia="en-GI" w:bidi="hi-IN"/>
-        </w:rPr>
-        <w:t>Lasso instead of Ridge Regression?</w:t>
+        <w:pStyle w:val="ListParagraph"/>
+        <w:ind w:left="1440"/>
+        <w:rPr>
+          <w:lang w:val="en-US"/>
+        </w:rPr>
+      </w:pPr>
+      <w:r>
+        <w:rPr>
+          <w:lang w:val="en-US"/>
+        </w:rPr>
+        <w:t xml:space="preserve"> </w:t>
       </w:r>
     </w:p>
     <w:p>
       <w:pPr>
+        <w:pStyle w:val="ListParagraph"/>
         <w:numPr>
-          <w:ilvl w:val="2"/>
-          <w:numId w:val="1"/>
+          <w:ilvl w:val="1"/>
+          <w:numId w:val="2"/>
         </w:numPr>
-        <w:spacing w:after="90" w:line="240" w:lineRule="auto"/>
-        <w:rPr>
-          <w:rFonts w:ascii="inherit" w:eastAsia="Times New Roman" w:hAnsi="inherit" w:cs="Helvetica"/>
-          <w:color w:val="555150"/>
-          <w:sz w:val="20"/>
-          <w:szCs w:val="20"/>
-          <w:lang w:eastAsia="en-GI" w:bidi="hi-IN"/>
-        </w:rPr>
-      </w:pPr>
-      <w:r>
-        <w:rPr>
-          <w:rFonts w:ascii="inherit" w:eastAsia="Times New Roman" w:hAnsi="inherit" w:cs="Helvetica"/>
-          <w:color w:val="555150"/>
-          <w:sz w:val="20"/>
-          <w:szCs w:val="20"/>
-          <w:lang w:eastAsia="en-GI" w:bidi="hi-IN"/>
-        </w:rPr>
-        <w:t>Elastic Net instead of Lasso?</w:t>
+        <w:rPr>
+          <w:lang w:val="en-US"/>
+        </w:rPr>
+      </w:pPr>
+      <w:r>
+        <w:rPr>
+          <w:lang w:val="en-US"/>
+        </w:rPr>
+        <w:t>Lasso instead of Ridge Regression?</w:t>
       </w:r>
     </w:p>
     <w:p>
       <w:pPr>
+        <w:pStyle w:val="ListParagraph"/>
+        <w:numPr>
+          <w:ilvl w:val="3"/>
+          <w:numId w:val="2"/>
+        </w:numPr>
+        <w:ind w:left="1560"/>
+        <w:rPr>
+          <w:lang w:val="en-US"/>
+        </w:rPr>
+      </w:pPr>
+      <w:r>
+        <w:rPr>
+          <w:lang w:val="en-US"/>
+        </w:rPr>
+        <w:t>Lasso regression is a good choice when we have a large number of features and need to reduce the number of features in the model to make it interpretable and simplified.</w:t>
+      </w:r>
+      <w:r>
+        <w:rPr>
+          <w:lang w:val="en-US"/>
+        </w:rPr>
+        <w:t xml:space="preserve"> In Lasso coefficient can go to Zero, whereas in ridge regression, they become small, but they never become zero.</w:t>
+      </w:r>
+    </w:p>
+    <w:p>
+      <w:pPr>
+        <w:pStyle w:val="ListParagraph"/>
+        <w:rPr>
+          <w:lang w:val="en-US"/>
+        </w:rPr>
+      </w:pPr>
+    </w:p>
+    <w:p>
+      <w:pPr>
+        <w:pStyle w:val="ListParagraph"/>
         <w:numPr>
           <w:ilvl w:val="1"/>
-          <w:numId w:val="1"/>
+          <w:numId w:val="2"/>
         </w:numPr>
-        <w:spacing w:after="90" w:line="240" w:lineRule="auto"/>
-        <w:rPr>
-          <w:rFonts w:ascii="inherit" w:eastAsia="Times New Roman" w:hAnsi="inherit" w:cs="Helvetica"/>
-          <w:color w:val="555150"/>
-          <w:sz w:val="20"/>
-          <w:szCs w:val="20"/>
-          <w:lang w:eastAsia="en-GI" w:bidi="hi-IN"/>
-        </w:rPr>
-      </w:pPr>
-      <w:r>
-        <w:rPr>
-          <w:rFonts w:ascii="inherit" w:eastAsia="Times New Roman" w:hAnsi="inherit" w:cs="Helvetica"/>
-          <w:color w:val="555150"/>
-          <w:sz w:val="20"/>
-          <w:szCs w:val="20"/>
-          <w:lang w:eastAsia="en-GI" w:bidi="hi-IN"/>
-        </w:rPr>
-        <w:t>Suppose you are using Polynomial Regression. You plot the learning curves and you notice that there is a large gap between the training error and the validation error. What is happening? What are three ways to solve this?</w:t>
+        <w:rPr>
+          <w:lang w:val="en-US"/>
+        </w:rPr>
+      </w:pPr>
+      <w:r>
+        <w:rPr>
+          <w:lang w:val="en-US"/>
+        </w:rPr>
+        <w:t>Elastic Net instead of Lasso?</w:t>
+      </w:r>
+    </w:p>
+    <w:p>
+      <w:pPr>
+        <w:pStyle w:val="ListParagraph"/>
+        <w:numPr>
+          <w:ilvl w:val="3"/>
+          <w:numId w:val="2"/>
+        </w:numPr>
+        <w:ind w:left="1560"/>
+        <w:rPr>
+          <w:lang w:val="en-US"/>
+        </w:rPr>
+      </w:pPr>
+      <w:r>
+        <w:rPr>
+          <w:lang w:val="en-US"/>
+        </w:rPr>
+        <w:t xml:space="preserve">Lasso regression can sometimes introduce a small bias into the model where the prediction is reliant on a certain variable. In this situation, Elastic performs </w:t>
+      </w:r>
+      <w:r>
+        <w:rPr>
+          <w:lang w:val="en-US"/>
+        </w:rPr>
+        <w:t>better than</w:t>
+      </w:r>
+      <w:r>
+        <w:rPr>
+          <w:lang w:val="en-US"/>
+        </w:rPr>
+        <w:t xml:space="preserve"> Lasso regression.</w:t>
       </w:r>
     </w:p>
     <w:p>
@@ -194,114 +295,57 @@
         <w:rPr>
           <w:lang w:val="en-US"/>
         </w:rPr>
-        <w:t xml:space="preserve">Why would you want to use </w:t>
+        <w:t>Suppose you are using Polynomial Regression. You plot the learning curves and you notice that there is a large gap between the training error and the validation error. What is happening? What are three ways to solve this?</w:t>
       </w:r>
     </w:p>
     <w:p>
       <w:pPr>
         <w:pStyle w:val="ListParagraph"/>
         <w:numPr>
-          <w:ilvl w:val="1"/>
+          <w:ilvl w:val="3"/>
           <w:numId w:val="2"/>
         </w:numPr>
-        <w:rPr>
-          <w:lang w:val="en-US"/>
-        </w:rPr>
-      </w:pPr>
-      <w:r>
-        <w:rPr>
-          <w:lang w:val="en-US"/>
-        </w:rPr>
-        <w:t xml:space="preserve">Ridge Regression instead of plain Linear </w:t>
-      </w:r>
-      <w:proofErr w:type="gramStart"/>
-      <w:r>
-        <w:rPr>
-          <w:lang w:val="en-US"/>
-        </w:rPr>
-        <w:t>Regression(</w:t>
-      </w:r>
-      <w:proofErr w:type="spellStart"/>
-      <w:proofErr w:type="gramEnd"/>
-      <w:r>
-        <w:rPr>
-          <w:lang w:val="en-US"/>
-        </w:rPr>
-        <w:t>i.e</w:t>
-      </w:r>
-      <w:proofErr w:type="spellEnd"/>
-      <w:r>
-        <w:rPr>
-          <w:lang w:val="en-US"/>
-        </w:rPr>
-        <w:t xml:space="preserve"> without any regularization)?</w:t>
-      </w:r>
-    </w:p>
-    <w:p>
-      <w:pPr>
-        <w:pStyle w:val="ListParagraph"/>
-        <w:ind w:left="1440"/>
-        <w:rPr>
-          <w:lang w:val="en-US"/>
-        </w:rPr>
-      </w:pPr>
+        <w:ind w:left="851"/>
+        <w:rPr>
+          <w:lang w:val="en-US"/>
+        </w:rPr>
+      </w:pPr>
+      <w:r>
+        <w:rPr>
+          <w:lang w:val="en-US"/>
+        </w:rPr>
+        <w:t>A large gap between the training error and the validation error happened because of the overfitting model.</w:t>
+      </w:r>
+      <w:r>
+        <w:rPr>
+          <w:lang w:val="en-US"/>
+        </w:rPr>
+        <w:t xml:space="preserve"> This gap exists because the training set error is lower than the testing or validation set error.</w:t>
+      </w:r>
       <w:r>
         <w:rPr>
           <w:lang w:val="en-US"/>
         </w:rPr>
         <w:t xml:space="preserve"> </w:t>
       </w:r>
-    </w:p>
-    <w:p>
-      <w:pPr>
-        <w:pStyle w:val="ListParagraph"/>
-        <w:numPr>
-          <w:ilvl w:val="1"/>
-          <w:numId w:val="2"/>
-        </w:numPr>
-        <w:rPr>
-          <w:lang w:val="en-US"/>
-        </w:rPr>
-      </w:pPr>
-      <w:r>
-        <w:rPr>
-          <w:lang w:val="en-US"/>
-        </w:rPr>
-        <w:t>Lasso instead of Ridge Regression?</w:t>
-      </w:r>
-    </w:p>
-    <w:p>
-      <w:pPr>
-        <w:pStyle w:val="ListParagraph"/>
-        <w:rPr>
-          <w:lang w:val="en-US"/>
-        </w:rPr>
-      </w:pPr>
-    </w:p>
-    <w:p>
-      <w:pPr>
-        <w:pStyle w:val="ListParagraph"/>
-        <w:numPr>
-          <w:ilvl w:val="1"/>
-          <w:numId w:val="2"/>
-        </w:numPr>
-        <w:rPr>
-          <w:lang w:val="en-US"/>
-        </w:rPr>
-      </w:pPr>
-      <w:r>
-        <w:rPr>
-          <w:lang w:val="en-US"/>
-        </w:rPr>
-        <w:t>Elastic Net instead of Lasso?</w:t>
-      </w:r>
-    </w:p>
-    <w:p>
-      <w:pPr>
-        <w:rPr>
-          <w:lang w:val="en-US"/>
-        </w:rPr>
-      </w:pPr>
+      <w:r>
+        <w:rPr>
+          <w:lang w:val="en-US"/>
+        </w:rPr>
+        <w:t>Improve the overfitting of a model by providing more data to the training set. By reducing the number of features in the dataset. Another way is to reduce the complexity of the model. Or we can add either ridge regression or lasso regression to our model.</w:t>
+      </w:r>
+      <w:r>
+        <w:rPr>
+          <w:lang w:val="en-US"/>
+        </w:rPr>
+        <w:tab/>
+      </w:r>
+      <w:r>
+        <w:rPr>
+          <w:lang w:val="en-US"/>
+        </w:rPr>
+        <w:t xml:space="preserve"> </w:t>
+      </w:r>
     </w:p>
     <w:sectPr>
       <w:pgSz w:w="11906" w:h="16838"/>
@@ -429,9 +473,121 @@
     </w:lvl>
   </w:abstractNum>
   <w:abstractNum w:abstractNumId="1" w15:restartNumberingAfterBreak="0">
+    <w:nsid w:val="1D8A7FA4"/>
+    <w:multiLevelType w:val="hybridMultilevel"/>
+    <w:tmpl w:val="5A200B8E"/>
+    <w:lvl w:ilvl="0" w:tplc="707EFB82">
+      <w:numFmt w:val="bullet"/>
+      <w:lvlText w:val=""/>
+      <w:lvlJc w:val="left"/>
+      <w:pPr>
+        <w:ind w:left="1080" w:hanging="360"/>
+      </w:pPr>
+      <w:rPr>
+        <w:rFonts w:ascii="Wingdings" w:eastAsiaTheme="minorHAnsi" w:hAnsi="Wingdings" w:cstheme="minorBidi" w:hint="default"/>
+      </w:rPr>
+    </w:lvl>
+    <w:lvl w:ilvl="1" w:tplc="20000003" w:tentative="1">
+      <w:start w:val="1"/>
+      <w:numFmt w:val="bullet"/>
+      <w:lvlText w:val="o"/>
+      <w:lvlJc w:val="left"/>
+      <w:pPr>
+        <w:ind w:left="1800" w:hanging="360"/>
+      </w:pPr>
+      <w:rPr>
+        <w:rFonts w:ascii="Courier New" w:hAnsi="Courier New" w:cs="Courier New" w:hint="default"/>
+      </w:rPr>
+    </w:lvl>
+    <w:lvl w:ilvl="2" w:tplc="20000005" w:tentative="1">
+      <w:start w:val="1"/>
+      <w:numFmt w:val="bullet"/>
+      <w:lvlText w:val=""/>
+      <w:lvlJc w:val="left"/>
+      <w:pPr>
+        <w:ind w:left="2520" w:hanging="360"/>
+      </w:pPr>
+      <w:rPr>
+        <w:rFonts w:ascii="Wingdings" w:hAnsi="Wingdings" w:hint="default"/>
+      </w:rPr>
+    </w:lvl>
+    <w:lvl w:ilvl="3" w:tplc="20000001" w:tentative="1">
+      <w:start w:val="1"/>
+      <w:numFmt w:val="bullet"/>
+      <w:lvlText w:val=""/>
+      <w:lvlJc w:val="left"/>
+      <w:pPr>
+        <w:ind w:left="3240" w:hanging="360"/>
+      </w:pPr>
+      <w:rPr>
+        <w:rFonts w:ascii="Symbol" w:hAnsi="Symbol" w:hint="default"/>
+      </w:rPr>
+    </w:lvl>
+    <w:lvl w:ilvl="4" w:tplc="20000003" w:tentative="1">
+      <w:start w:val="1"/>
+      <w:numFmt w:val="bullet"/>
+      <w:lvlText w:val="o"/>
+      <w:lvlJc w:val="left"/>
+      <w:pPr>
+        <w:ind w:left="3960" w:hanging="360"/>
+      </w:pPr>
+      <w:rPr>
+        <w:rFonts w:ascii="Courier New" w:hAnsi="Courier New" w:cs="Courier New" w:hint="default"/>
+      </w:rPr>
+    </w:lvl>
+    <w:lvl w:ilvl="5" w:tplc="20000005" w:tentative="1">
+      <w:start w:val="1"/>
+      <w:numFmt w:val="bullet"/>
+      <w:lvlText w:val=""/>
+      <w:lvlJc w:val="left"/>
+      <w:pPr>
+        <w:ind w:left="4680" w:hanging="360"/>
+      </w:pPr>
+      <w:rPr>
+        <w:rFonts w:ascii="Wingdings" w:hAnsi="Wingdings" w:hint="default"/>
+      </w:rPr>
+    </w:lvl>
+    <w:lvl w:ilvl="6" w:tplc="20000001" w:tentative="1">
+      <w:start w:val="1"/>
+      <w:numFmt w:val="bullet"/>
+      <w:lvlText w:val=""/>
+      <w:lvlJc w:val="left"/>
+      <w:pPr>
+        <w:ind w:left="5400" w:hanging="360"/>
+      </w:pPr>
+      <w:rPr>
+        <w:rFonts w:ascii="Symbol" w:hAnsi="Symbol" w:hint="default"/>
+      </w:rPr>
+    </w:lvl>
+    <w:lvl w:ilvl="7" w:tplc="20000003" w:tentative="1">
+      <w:start w:val="1"/>
+      <w:numFmt w:val="bullet"/>
+      <w:lvlText w:val="o"/>
+      <w:lvlJc w:val="left"/>
+      <w:pPr>
+        <w:ind w:left="6120" w:hanging="360"/>
+      </w:pPr>
+      <w:rPr>
+        <w:rFonts w:ascii="Courier New" w:hAnsi="Courier New" w:cs="Courier New" w:hint="default"/>
+      </w:rPr>
+    </w:lvl>
+    <w:lvl w:ilvl="8" w:tplc="20000005" w:tentative="1">
+      <w:start w:val="1"/>
+      <w:numFmt w:val="bullet"/>
+      <w:lvlText w:val=""/>
+      <w:lvlJc w:val="left"/>
+      <w:pPr>
+        <w:ind w:left="6840" w:hanging="360"/>
+      </w:pPr>
+      <w:rPr>
+        <w:rFonts w:ascii="Wingdings" w:hAnsi="Wingdings" w:hint="default"/>
+      </w:rPr>
+    </w:lvl>
+  </w:abstractNum>
+  <w:abstractNum w:abstractNumId="2" w15:restartNumberingAfterBreak="0">
     <w:nsid w:val="38137C5F"/>
     <w:multiLevelType w:val="hybridMultilevel"/>
-    <w:tmpl w:val="93A822E2"/>
+    <w:tmpl w:val="0BBA4AEA"/>
     <w:lvl w:ilvl="0" w:tplc="0AC8DECA">
       <w:start w:val="1"/>
       <w:numFmt w:val="decimal"/>
@@ -453,7 +609,7 @@
         <w:ind w:left="1440" w:hanging="360"/>
       </w:pPr>
     </w:lvl>
-    <w:lvl w:ilvl="2" w:tplc="2000001B" w:tentative="1">
+    <w:lvl w:ilvl="2" w:tplc="2000001B">
       <w:start w:val="1"/>
       <w:numFmt w:val="lowerRoman"/>
       <w:lvlText w:val="%3."/>
@@ -462,14 +618,16 @@
         <w:ind w:left="2160" w:hanging="180"/>
       </w:pPr>
     </w:lvl>
-    <w:lvl w:ilvl="3" w:tplc="2000000F" w:tentative="1">
-      <w:start w:val="1"/>
-      <w:numFmt w:val="decimal"/>
-      <w:lvlText w:val="%4."/>
+    <w:lvl w:ilvl="3" w:tplc="5C4A18F4">
+      <w:numFmt w:val="bullet"/>
+      <w:lvlText w:val=""/>
       <w:lvlJc w:val="left"/>
       <w:pPr>
         <w:ind w:left="2880" w:hanging="360"/>
       </w:pPr>
+      <w:rPr>
+        <w:rFonts w:ascii="Wingdings" w:eastAsiaTheme="minorHAnsi" w:hAnsi="Wingdings" w:cstheme="minorBidi" w:hint="default"/>
+      </w:rPr>
     </w:lvl>
     <w:lvl w:ilvl="4" w:tplc="20000019" w:tentative="1">
       <w:start w:val="1"/>
@@ -521,6 +679,9 @@
     <w:abstractNumId w:val="0"/>
   </w:num>
   <w:num w:numId="2" w16cid:durableId="391081294">
+    <w:abstractNumId w:val="2"/>
+  </w:num>
+  <w:num w:numId="3" w16cid:durableId="2121876518">
     <w:abstractNumId w:val="1"/>
   </w:num>
 </w:numbering>
@@ -980,6 +1141,29 @@
       <w:contextualSpacing/>
     </w:pPr>
   </w:style>
+  <w:style w:type="character" w:styleId="Hyperlink">
+    <w:name w:val="Hyperlink"/>
+    <w:basedOn w:val="DefaultParagraphFont"/>
+    <w:uiPriority w:val="99"/>
+    <w:unhideWhenUsed/>
+    <w:rsid w:val="00B65228"/>
+    <w:rPr>
+      <w:color w:val="0563C1" w:themeColor="hyperlink"/>
+      <w:u w:val="single"/>
+    </w:rPr>
+  </w:style>
+  <w:style w:type="character" w:styleId="UnresolvedMention">
+    <w:name w:val="Unresolved Mention"/>
+    <w:basedOn w:val="DefaultParagraphFont"/>
+    <w:uiPriority w:val="99"/>
+    <w:semiHidden/>
+    <w:unhideWhenUsed/>
+    <w:rsid w:val="00B65228"/>
+    <w:rPr>
+      <w:color w:val="605E5C"/>
+      <w:shd w:val="clear" w:color="auto" w:fill="E1DFDD"/>
+    </w:rPr>
+  </w:style>
 </w:styles>
 </file>
 

</xml_diff>